<commit_message>
Modifica documenti, caricamento primi 40-50 fitting, modifica det+genetico, dati fuel cell per milano
</commit_message>
<xml_diff>
--- a/Documenti/20 CURVE v1.docx
+++ b/Documenti/20 CURVE v1.docx
@@ -1,6 +1,6 @@
 
 <file path=word/document.xml><?xml version="1.0" encoding="utf-8"?>
-<w:document xmlns:wpc="http://schemas.microsoft.com/office/word/2010/wordprocessingCanvas" xmlns:mo="http://schemas.microsoft.com/office/mac/office/2008/main" xmlns:mc="http://schemas.openxmlformats.org/markup-compatibility/2006" xmlns:mv="urn:schemas-microsoft-com:mac:vml" xmlns:o="urn:schemas-microsoft-com:office:office" xmlns:r="http://schemas.openxmlformats.org/officeDocument/2006/relationships" xmlns:m="http://schemas.openxmlformats.org/officeDocument/2006/math" xmlns:v="urn:schemas-microsoft-com:vml" xmlns:wp14="http://schemas.microsoft.com/office/word/2010/wordprocessingDrawing" xmlns:wp="http://schemas.openxmlformats.org/drawingml/2006/wordprocessingDrawing" xmlns:w10="urn:schemas-microsoft-com:office:word" xmlns:w="http://schemas.openxmlformats.org/wordprocessingml/2006/main" xmlns:w14="http://schemas.microsoft.com/office/word/2010/wordml" xmlns:w15="http://schemas.microsoft.com/office/word/2012/wordml" xmlns:wpg="http://schemas.microsoft.com/office/word/2010/wordprocessingGroup" xmlns:wpi="http://schemas.microsoft.com/office/word/2010/wordprocessingInk" xmlns:wne="http://schemas.microsoft.com/office/word/2006/wordml" xmlns:wps="http://schemas.microsoft.com/office/word/2010/wordprocessingShape" mc:Ignorable="w14 w15 wp14">
+<w:document xmlns:wpc="http://schemas.microsoft.com/office/word/2010/wordprocessingCanvas" xmlns:mc="http://schemas.openxmlformats.org/markup-compatibility/2006" xmlns:o="urn:schemas-microsoft-com:office:office" xmlns:r="http://schemas.openxmlformats.org/officeDocument/2006/relationships" xmlns:m="http://schemas.openxmlformats.org/officeDocument/2006/math" xmlns:v="urn:schemas-microsoft-com:vml" xmlns:wp14="http://schemas.microsoft.com/office/word/2010/wordprocessingDrawing" xmlns:wp="http://schemas.openxmlformats.org/drawingml/2006/wordprocessingDrawing" xmlns:w10="urn:schemas-microsoft-com:office:word" xmlns:w="http://schemas.openxmlformats.org/wordprocessingml/2006/main" xmlns:w14="http://schemas.microsoft.com/office/word/2010/wordml" xmlns:w15="http://schemas.microsoft.com/office/word/2012/wordml" xmlns:wpg="http://schemas.microsoft.com/office/word/2010/wordprocessingGroup" xmlns:wpi="http://schemas.microsoft.com/office/word/2010/wordprocessingInk" xmlns:wne="http://schemas.microsoft.com/office/word/2006/wordml" xmlns:wps="http://schemas.microsoft.com/office/word/2010/wordprocessingShape" mc:Ignorable="w14 w15 wp14">
   <w:body>
     <w:p>
       <w:pPr>
@@ -126,7 +126,7 @@
         <w:rPr>
           <w:noProof/>
           <w:sz w:val="28"/>
-          <w:lang w:eastAsia="en-GB"/>
+          <w:lang w:val="it-IT" w:eastAsia="it-IT"/>
         </w:rPr>
         <w:drawing>
           <wp:inline distT="0" distB="0" distL="0" distR="0" wp14:anchorId="3E33B775" wp14:editId="6BEE666D">
@@ -213,7 +213,7 @@
           <w:b/>
           <w:noProof/>
           <w:sz w:val="32"/>
-          <w:lang w:eastAsia="en-GB"/>
+          <w:lang w:val="it-IT" w:eastAsia="it-IT"/>
         </w:rPr>
         <w:drawing>
           <wp:inline distT="0" distB="0" distL="0" distR="0" wp14:anchorId="389465A6" wp14:editId="5FB5DE00">
@@ -300,7 +300,7 @@
           <w:b/>
           <w:noProof/>
           <w:sz w:val="32"/>
-          <w:lang w:eastAsia="en-GB"/>
+          <w:lang w:val="it-IT" w:eastAsia="it-IT"/>
         </w:rPr>
         <w:drawing>
           <wp:inline distT="0" distB="0" distL="0" distR="0" wp14:anchorId="799073FA" wp14:editId="6CCEC02A">
@@ -387,7 +387,7 @@
           <w:b/>
           <w:noProof/>
           <w:sz w:val="32"/>
-          <w:lang w:eastAsia="en-GB"/>
+          <w:lang w:val="it-IT" w:eastAsia="it-IT"/>
         </w:rPr>
         <w:drawing>
           <wp:inline distT="0" distB="0" distL="0" distR="0" wp14:anchorId="5EC34FA4" wp14:editId="012D2E21">
@@ -464,7 +464,7 @@
     </w:p>
     <w:p>
       <w:pPr>
-        <w:pStyle w:val="ListParagraph"/>
+        <w:pStyle w:val="Paragrafoelenco"/>
         <w:numPr>
           <w:ilvl w:val="0"/>
           <w:numId w:val="1"/>
@@ -474,17 +474,54 @@
           <w:lang w:val="it-IT"/>
         </w:rPr>
       </w:pPr>
+      <w:bookmarkStart w:id="0" w:name="_GoBack"/>
+      <w:bookmarkEnd w:id="0"/>
       <w:r>
         <w:rPr>
           <w:sz w:val="32"/>
           <w:lang w:val="it-IT"/>
         </w:rPr>
-        <w:t>Il fitting effettuato dai due algoritmi, deterministico e genetico, dà più o meno gli stessi risultati.</w:t>
-      </w:r>
-    </w:p>
-    <w:p>
-      <w:pPr>
-        <w:pStyle w:val="ListParagraph"/>
+        <w:t xml:space="preserve">Il modello di Dhirde </w:t>
+      </w:r>
+      <w:r>
+        <w:rPr>
+          <w:sz w:val="32"/>
+          <w:lang w:val="it-IT"/>
+        </w:rPr>
+        <w:t>è l’</w:t>
+      </w:r>
+      <w:r>
+        <w:rPr>
+          <w:sz w:val="32"/>
+          <w:lang w:val="it-IT"/>
+        </w:rPr>
+        <w:t>unico che riesce ad ind</w:t>
+      </w:r>
+      <w:r>
+        <w:rPr>
+          <w:sz w:val="32"/>
+          <w:lang w:val="it-IT"/>
+        </w:rPr>
+        <w:t>i</w:t>
+      </w:r>
+      <w:r>
+        <w:rPr>
+          <w:sz w:val="32"/>
+          <w:lang w:val="it-IT"/>
+        </w:rPr>
+        <w:t>vi</w:t>
+      </w:r>
+      <w:r>
+        <w:rPr>
+          <w:sz w:val="32"/>
+          <w:lang w:val="it-IT"/>
+        </w:rPr>
+        <w:t>duare il terzo cerchio quando presente (Come in figura 23).</w:t>
+      </w:r>
+    </w:p>
+    <w:p>
+      <w:pPr>
+        <w:pStyle w:val="Paragrafoelenco"/>
         <w:numPr>
           <w:ilvl w:val="0"/>
           <w:numId w:val="1"/>
@@ -499,47 +536,40 @@
           <w:sz w:val="32"/>
           <w:lang w:val="it-IT"/>
         </w:rPr>
-        <w:t xml:space="preserve">Il modello di Dhirde </w:t>
+        <w:t>Il modello di Asghari</w:t>
       </w:r>
       <w:r>
         <w:rPr>
           <w:sz w:val="32"/>
           <w:lang w:val="it-IT"/>
         </w:rPr>
-        <w:t>è l’</w:t>
+        <w:t xml:space="preserve"> in vari casi non riesce ad effettuare un fitting corretto.</w:t>
       </w:r>
       <w:r>
         <w:rPr>
           <w:sz w:val="32"/>
           <w:lang w:val="it-IT"/>
         </w:rPr>
-        <w:t>unico che riesce ad ind</w:t>
+        <w:t xml:space="preserve"> Il modello di Asghari si rivela impreciso principalmente quando è presente rumore ad alta frequenza. L'algoritmo cerca quindi di posizionare il primo cerchio ad alta frequenza e</w:t>
       </w:r>
       <w:r>
         <w:rPr>
           <w:sz w:val="32"/>
           <w:lang w:val="it-IT"/>
         </w:rPr>
-        <w:t>i</w:t>
+        <w:t>,</w:t>
       </w:r>
       <w:r>
         <w:rPr>
           <w:sz w:val="32"/>
           <w:lang w:val="it-IT"/>
         </w:rPr>
-        <w:t>vi</w:t>
-      </w:r>
-      <w:r>
-        <w:rPr>
-          <w:sz w:val="32"/>
-          <w:lang w:val="it-IT"/>
-        </w:rPr>
-        <w:t>duare il terzo cerchio quando presente (Come in figura 23).</w:t>
-      </w:r>
-    </w:p>
-    <w:p>
-      <w:pPr>
-        <w:pStyle w:val="ListParagraph"/>
+        <w:t xml:space="preserve"> con il secondo cerchio, cerca di approssimare i restanti punti dell'impedenza.</w:t>
+      </w:r>
+    </w:p>
+    <w:p>
+      <w:pPr>
+        <w:pStyle w:val="Paragrafoelenco"/>
         <w:numPr>
           <w:ilvl w:val="0"/>
           <w:numId w:val="1"/>
@@ -554,57 +584,30 @@
           <w:sz w:val="32"/>
           <w:lang w:val="it-IT"/>
         </w:rPr>
-        <w:t>Il modello di Asghari</w:t>
+        <w:t>Il modello di Fouquet + Rc sembra dare risultati migliori rispetto a Fouquet.</w:t>
       </w:r>
       <w:r>
         <w:rPr>
           <w:sz w:val="32"/>
           <w:lang w:val="it-IT"/>
         </w:rPr>
-        <w:t xml:space="preserve"> in vari casi non riesce ad effettuare un fitting corretto.</w:t>
-      </w:r>
-    </w:p>
-    <w:p>
-      <w:pPr>
-        <w:pStyle w:val="ListParagraph"/>
-        <w:numPr>
-          <w:ilvl w:val="0"/>
-          <w:numId w:val="1"/>
-        </w:numPr>
+        <w:t xml:space="preserve"> </w:t>
+      </w:r>
+      <w:r>
         <w:rPr>
           <w:sz w:val="32"/>
           <w:lang w:val="it-IT"/>
         </w:rPr>
-      </w:pPr>
-      <w:r>
-        <w:rPr>
+        <w:t>Si può vedere che in alcune curve, Fouquet+RC cerca di fittare anche la terza curva, ma il risultato è sempre peggiore rispetto a quanto ottenuto con il modello di Dhirde</w:t>
+      </w:r>
+    </w:p>
+    <w:p>
+      <w:pPr>
+        <w:jc w:val="center"/>
+        <w:rPr>
+          <w:b/>
           <w:sz w:val="32"/>
           <w:lang w:val="it-IT"/>
-        </w:rPr>
-        <w:t>Il modello di Fouquet + Rc sembra dare risultati migliori rispetto a Fouquet.</w:t>
-      </w:r>
-      <w:r>
-        <w:rPr>
-          <w:sz w:val="32"/>
-          <w:lang w:val="it-IT"/>
-        </w:rPr>
-        <w:t xml:space="preserve"> </w:t>
-      </w:r>
-    </w:p>
-    <w:p>
-      <w:pPr>
-        <w:jc w:val="center"/>
-        <w:rPr>
-          <w:b/>
-          <w:sz w:val="32"/>
-        </w:rPr>
-      </w:pPr>
-    </w:p>
-    <w:p>
-      <w:pPr>
-        <w:rPr>
-          <w:b/>
-          <w:sz w:val="36"/>
         </w:rPr>
       </w:pPr>
     </w:p>
@@ -616,12 +619,21 @@
           <w:lang w:val="it-IT"/>
         </w:rPr>
       </w:pPr>
-      <w:r>
+    </w:p>
+    <w:p>
+      <w:pPr>
         <w:rPr>
           <w:b/>
           <w:sz w:val="36"/>
           <w:lang w:val="it-IT"/>
         </w:rPr>
+      </w:pPr>
+      <w:r>
+        <w:rPr>
+          <w:b/>
+          <w:sz w:val="36"/>
+          <w:lang w:val="it-IT"/>
+        </w:rPr>
         <w:t xml:space="preserve">Risultati ottenuti </w:t>
       </w:r>
     </w:p>
@@ -704,134 +716,77 @@
         <w:rPr>
           <w:b/>
           <w:sz w:val="32"/>
-        </w:rPr>
-      </w:pPr>
-    </w:p>
-    <w:p>
-      <w:pPr>
-        <w:jc w:val="center"/>
-        <w:rPr>
-          <w:b/>
-          <w:sz w:val="32"/>
-        </w:rPr>
-      </w:pPr>
-    </w:p>
-    <w:p>
-      <w:pPr>
-        <w:jc w:val="center"/>
-        <w:rPr>
-          <w:b/>
-          <w:sz w:val="32"/>
-        </w:rPr>
-      </w:pPr>
-    </w:p>
-    <w:p>
-      <w:pPr>
-        <w:jc w:val="center"/>
-        <w:rPr>
-          <w:b/>
-          <w:sz w:val="32"/>
-        </w:rPr>
-      </w:pPr>
-    </w:p>
-    <w:p>
-      <w:pPr>
-        <w:jc w:val="center"/>
-        <w:rPr>
-          <w:b/>
-          <w:sz w:val="32"/>
-        </w:rPr>
-      </w:pPr>
-    </w:p>
-    <w:p>
-      <w:pPr>
-        <w:jc w:val="center"/>
-        <w:rPr>
-          <w:b/>
-          <w:sz w:val="32"/>
-        </w:rPr>
-      </w:pPr>
-    </w:p>
-    <w:p>
-      <w:pPr>
-        <w:jc w:val="center"/>
-        <w:rPr>
-          <w:b/>
-          <w:sz w:val="32"/>
-        </w:rPr>
-      </w:pPr>
-    </w:p>
-    <w:p>
-      <w:pPr>
-        <w:jc w:val="center"/>
-        <w:rPr>
-          <w:b/>
-          <w:sz w:val="32"/>
-        </w:rPr>
-      </w:pPr>
-    </w:p>
-    <w:p>
-      <w:pPr>
-        <w:jc w:val="center"/>
-        <w:rPr>
-          <w:b/>
-          <w:sz w:val="32"/>
-        </w:rPr>
-      </w:pPr>
-    </w:p>
-    <w:p>
-      <w:pPr>
-        <w:jc w:val="center"/>
-        <w:rPr>
-          <w:b/>
-          <w:sz w:val="32"/>
-        </w:rPr>
-      </w:pPr>
-    </w:p>
-    <w:p>
-      <w:pPr>
-        <w:jc w:val="center"/>
-        <w:rPr>
-          <w:b/>
-          <w:sz w:val="32"/>
-        </w:rPr>
-      </w:pPr>
-    </w:p>
-    <w:p>
-      <w:pPr>
-        <w:jc w:val="center"/>
-        <w:rPr>
-          <w:b/>
-          <w:sz w:val="32"/>
-        </w:rPr>
-      </w:pPr>
-    </w:p>
-    <w:p>
-      <w:pPr>
-        <w:jc w:val="center"/>
-        <w:rPr>
-          <w:b/>
-          <w:sz w:val="32"/>
-        </w:rPr>
-      </w:pPr>
-    </w:p>
-    <w:p>
-      <w:pPr>
-        <w:rPr>
-          <w:b/>
-          <w:sz w:val="32"/>
-        </w:rPr>
-      </w:pPr>
-    </w:p>
-    <w:p>
-      <w:pPr>
-        <w:rPr>
-          <w:b/>
-          <w:sz w:val="32"/>
-        </w:rPr>
-      </w:pPr>
-      <w:bookmarkStart w:id="0" w:name="_GoBack"/>
-      <w:bookmarkEnd w:id="0"/>
+          <w:lang w:val="it-IT"/>
+        </w:rPr>
+      </w:pPr>
+    </w:p>
+    <w:p>
+      <w:pPr>
+        <w:jc w:val="center"/>
+        <w:rPr>
+          <w:b/>
+          <w:sz w:val="32"/>
+          <w:lang w:val="it-IT"/>
+        </w:rPr>
+      </w:pPr>
+    </w:p>
+    <w:p>
+      <w:pPr>
+        <w:jc w:val="center"/>
+        <w:rPr>
+          <w:b/>
+          <w:sz w:val="32"/>
+          <w:lang w:val="it-IT"/>
+        </w:rPr>
+      </w:pPr>
+    </w:p>
+    <w:p>
+      <w:pPr>
+        <w:jc w:val="center"/>
+        <w:rPr>
+          <w:b/>
+          <w:sz w:val="32"/>
+          <w:lang w:val="it-IT"/>
+        </w:rPr>
+      </w:pPr>
+    </w:p>
+    <w:p>
+      <w:pPr>
+        <w:jc w:val="center"/>
+        <w:rPr>
+          <w:b/>
+          <w:sz w:val="32"/>
+          <w:lang w:val="it-IT"/>
+        </w:rPr>
+      </w:pPr>
+    </w:p>
+    <w:p>
+      <w:pPr>
+        <w:jc w:val="center"/>
+        <w:rPr>
+          <w:b/>
+          <w:sz w:val="32"/>
+          <w:lang w:val="it-IT"/>
+        </w:rPr>
+      </w:pPr>
+    </w:p>
+    <w:p>
+      <w:pPr>
+        <w:rPr>
+          <w:b/>
+          <w:sz w:val="32"/>
+          <w:lang w:val="it-IT"/>
+        </w:rPr>
+      </w:pPr>
+    </w:p>
+    <w:p>
+      <w:pPr>
+        <w:rPr>
+          <w:b/>
+          <w:sz w:val="32"/>
+          <w:lang w:val="it-IT"/>
+        </w:rPr>
+      </w:pPr>
     </w:p>
     <w:p>
       <w:pPr>
@@ -857,8 +812,9 @@
       <w:r>
         <w:rPr>
           <w:noProof/>
-          <w:lang w:eastAsia="en-GB"/>
-        </w:rPr>
+          <w:lang w:val="it-IT" w:eastAsia="it-IT"/>
+        </w:rPr>
+        <w:lastRenderedPageBreak/>
         <w:drawing>
           <wp:inline distT="0" distB="0" distL="0" distR="0" wp14:anchorId="50D4A6B9" wp14:editId="5E3D1A3B">
             <wp:extent cx="5492865" cy="4120076"/>
@@ -911,7 +867,7 @@
     </w:p>
     <w:p>
       <w:pPr>
-        <w:pStyle w:val="Caption"/>
+        <w:pStyle w:val="Didascalia"/>
         <w:jc w:val="center"/>
         <w:rPr>
           <w:b/>
@@ -994,7 +950,7 @@
           <w:b/>
           <w:noProof/>
           <w:sz w:val="32"/>
-          <w:lang w:eastAsia="en-GB"/>
+          <w:lang w:val="it-IT" w:eastAsia="it-IT"/>
         </w:rPr>
         <w:drawing>
           <wp:inline distT="0" distB="0" distL="0" distR="0" wp14:anchorId="0BFC8FBF" wp14:editId="04D0B86A">
@@ -1051,7 +1007,7 @@
     </w:p>
     <w:p>
       <w:pPr>
-        <w:pStyle w:val="Caption"/>
+        <w:pStyle w:val="Didascalia"/>
         <w:jc w:val="center"/>
         <w:rPr>
           <w:b/>
@@ -1141,8 +1097,9 @@
       <w:r>
         <w:rPr>
           <w:noProof/>
-          <w:lang w:eastAsia="en-GB"/>
-        </w:rPr>
+          <w:lang w:val="it-IT" w:eastAsia="it-IT"/>
+        </w:rPr>
+        <w:lastRenderedPageBreak/>
         <w:drawing>
           <wp:inline distT="0" distB="0" distL="0" distR="0" wp14:anchorId="3E5B4518" wp14:editId="52F030AB">
             <wp:extent cx="5474229" cy="4106097"/>
@@ -1195,7 +1152,7 @@
     </w:p>
     <w:p>
       <w:pPr>
-        <w:pStyle w:val="Caption"/>
+        <w:pStyle w:val="Didascalia"/>
         <w:jc w:val="center"/>
         <w:rPr>
           <w:i w:val="0"/>
@@ -1277,7 +1234,7 @@
           <w:b/>
           <w:noProof/>
           <w:sz w:val="32"/>
-          <w:lang w:eastAsia="en-GB"/>
+          <w:lang w:val="it-IT" w:eastAsia="it-IT"/>
         </w:rPr>
         <w:drawing>
           <wp:inline distT="0" distB="0" distL="0" distR="0" wp14:anchorId="4B9EB3FA" wp14:editId="226B57D0">
@@ -1334,7 +1291,7 @@
     </w:p>
     <w:p>
       <w:pPr>
-        <w:pStyle w:val="Caption"/>
+        <w:pStyle w:val="Didascalia"/>
         <w:jc w:val="center"/>
         <w:rPr>
           <w:b/>
@@ -1413,6 +1370,7 @@
           <w:b/>
           <w:sz w:val="32"/>
         </w:rPr>
+        <w:lastRenderedPageBreak/>
         <w:t>170206_1250_dt46_nc_eis-15a_c02</w:t>
       </w:r>
     </w:p>
@@ -1424,7 +1382,7 @@
       <w:r>
         <w:rPr>
           <w:noProof/>
-          <w:lang w:eastAsia="en-GB"/>
+          <w:lang w:val="it-IT" w:eastAsia="it-IT"/>
         </w:rPr>
         <w:drawing>
           <wp:inline distT="0" distB="0" distL="0" distR="0" wp14:anchorId="6AA4D239" wp14:editId="6E5FC8CB">
@@ -1478,7 +1436,7 @@
     </w:p>
     <w:p>
       <w:pPr>
-        <w:pStyle w:val="Caption"/>
+        <w:pStyle w:val="Didascalia"/>
         <w:jc w:val="center"/>
         <w:rPr>
           <w:b/>
@@ -1554,7 +1512,7 @@
           <w:b/>
           <w:noProof/>
           <w:sz w:val="32"/>
-          <w:lang w:eastAsia="en-GB"/>
+          <w:lang w:val="it-IT" w:eastAsia="it-IT"/>
         </w:rPr>
         <w:drawing>
           <wp:inline distT="0" distB="0" distL="0" distR="0" wp14:anchorId="1DC6BE47" wp14:editId="3804B0D2">
@@ -1611,7 +1569,7 @@
     </w:p>
     <w:p>
       <w:pPr>
-        <w:pStyle w:val="Caption"/>
+        <w:pStyle w:val="Didascalia"/>
         <w:jc w:val="center"/>
         <w:rPr>
           <w:b/>
@@ -1683,6 +1641,7 @@
           <w:b/>
           <w:sz w:val="32"/>
         </w:rPr>
+        <w:lastRenderedPageBreak/>
         <w:t>170206_1250_dt46_nc_eis-15a_c03</w:t>
       </w:r>
     </w:p>
@@ -1694,7 +1653,7 @@
       <w:r>
         <w:rPr>
           <w:noProof/>
-          <w:lang w:eastAsia="en-GB"/>
+          <w:lang w:val="it-IT" w:eastAsia="it-IT"/>
         </w:rPr>
         <w:drawing>
           <wp:inline distT="0" distB="0" distL="0" distR="0" wp14:anchorId="01F3B6A5" wp14:editId="54B4ABE9">
@@ -1748,7 +1707,7 @@
     </w:p>
     <w:p>
       <w:pPr>
-        <w:pStyle w:val="Caption"/>
+        <w:pStyle w:val="Didascalia"/>
         <w:jc w:val="center"/>
         <w:rPr>
           <w:b/>
@@ -1824,7 +1783,7 @@
           <w:b/>
           <w:noProof/>
           <w:sz w:val="32"/>
-          <w:lang w:eastAsia="en-GB"/>
+          <w:lang w:val="it-IT" w:eastAsia="it-IT"/>
         </w:rPr>
         <w:drawing>
           <wp:inline distT="0" distB="0" distL="0" distR="0" wp14:anchorId="44DB3CD1" wp14:editId="29B8F8F7">
@@ -1844,7 +1803,7 @@
                     </pic:cNvPicPr>
                   </pic:nvPicPr>
                   <pic:blipFill rotWithShape="1">
-                    <a:blip r:embed="rId17">
+                    <a:blip r:embed="rId17" cstate="print">
                       <a:extLst>
                         <a:ext uri="{28A0092B-C50C-407E-A947-70E740481C1C}">
                           <a14:useLocalDpi xmlns:a14="http://schemas.microsoft.com/office/drawing/2010/main" val="0"/>
@@ -1881,7 +1840,7 @@
     </w:p>
     <w:p>
       <w:pPr>
-        <w:pStyle w:val="Caption"/>
+        <w:pStyle w:val="Didascalia"/>
         <w:jc w:val="center"/>
         <w:rPr>
           <w:b/>
@@ -1953,6 +1912,7 @@
           <w:b/>
           <w:sz w:val="32"/>
         </w:rPr>
+        <w:lastRenderedPageBreak/>
         <w:t>170206_1250_dt46_nc_eis-15a_c04</w:t>
       </w:r>
     </w:p>
@@ -1964,7 +1924,7 @@
       <w:r>
         <w:rPr>
           <w:noProof/>
-          <w:lang w:eastAsia="en-GB"/>
+          <w:lang w:val="it-IT" w:eastAsia="it-IT"/>
         </w:rPr>
         <w:drawing>
           <wp:inline distT="0" distB="0" distL="0" distR="0" wp14:anchorId="48CBDBF6" wp14:editId="3E3E6498">
@@ -2018,7 +1978,7 @@
     </w:p>
     <w:p>
       <w:pPr>
-        <w:pStyle w:val="Caption"/>
+        <w:pStyle w:val="Didascalia"/>
         <w:jc w:val="center"/>
         <w:rPr>
           <w:b/>
@@ -2101,7 +2061,7 @@
           <w:b/>
           <w:noProof/>
           <w:sz w:val="32"/>
-          <w:lang w:eastAsia="en-GB"/>
+          <w:lang w:val="it-IT" w:eastAsia="it-IT"/>
         </w:rPr>
         <w:drawing>
           <wp:inline distT="0" distB="0" distL="0" distR="0" wp14:anchorId="43AC35AC" wp14:editId="44D23234">
@@ -2121,7 +2081,7 @@
                     </pic:cNvPicPr>
                   </pic:nvPicPr>
                   <pic:blipFill rotWithShape="1">
-                    <a:blip r:embed="rId19">
+                    <a:blip r:embed="rId19" cstate="print">
                       <a:extLst>
                         <a:ext uri="{28A0092B-C50C-407E-A947-70E740481C1C}">
                           <a14:useLocalDpi xmlns:a14="http://schemas.microsoft.com/office/drawing/2010/main" val="0"/>
@@ -2158,7 +2118,7 @@
     </w:p>
     <w:p>
       <w:pPr>
-        <w:pStyle w:val="Caption"/>
+        <w:pStyle w:val="Didascalia"/>
         <w:jc w:val="center"/>
         <w:rPr>
           <w:b/>
@@ -2230,6 +2190,7 @@
           <w:b/>
           <w:sz w:val="32"/>
         </w:rPr>
+        <w:lastRenderedPageBreak/>
         <w:t>170206_1250_dt46_nc_eis-15a_c0</w:t>
       </w:r>
       <w:r>
@@ -2248,7 +2209,7 @@
       <w:r>
         <w:rPr>
           <w:noProof/>
-          <w:lang w:eastAsia="en-GB"/>
+          <w:lang w:val="it-IT" w:eastAsia="it-IT"/>
         </w:rPr>
         <w:drawing>
           <wp:inline distT="0" distB="0" distL="0" distR="0" wp14:anchorId="01519246" wp14:editId="53A7FC80">
@@ -2302,7 +2263,7 @@
     </w:p>
     <w:p>
       <w:pPr>
-        <w:pStyle w:val="Caption"/>
+        <w:pStyle w:val="Didascalia"/>
         <w:jc w:val="center"/>
         <w:rPr>
           <w:b/>
@@ -2385,7 +2346,7 @@
           <w:b/>
           <w:noProof/>
           <w:sz w:val="32"/>
-          <w:lang w:eastAsia="en-GB"/>
+          <w:lang w:val="it-IT" w:eastAsia="it-IT"/>
         </w:rPr>
         <w:drawing>
           <wp:inline distT="0" distB="0" distL="0" distR="0" wp14:anchorId="518CCB41" wp14:editId="215E5375">
@@ -2405,7 +2366,7 @@
                     </pic:cNvPicPr>
                   </pic:nvPicPr>
                   <pic:blipFill rotWithShape="1">
-                    <a:blip r:embed="rId21">
+                    <a:blip r:embed="rId21" cstate="print">
                       <a:extLst>
                         <a:ext uri="{28A0092B-C50C-407E-A947-70E740481C1C}">
                           <a14:useLocalDpi xmlns:a14="http://schemas.microsoft.com/office/drawing/2010/main" val="0"/>
@@ -2442,7 +2403,7 @@
     </w:p>
     <w:p>
       <w:pPr>
-        <w:pStyle w:val="Caption"/>
+        <w:pStyle w:val="Didascalia"/>
         <w:jc w:val="center"/>
         <w:rPr>
           <w:i w:val="0"/>
@@ -2513,6 +2474,7 @@
           <w:b/>
           <w:sz w:val="32"/>
         </w:rPr>
+        <w:lastRenderedPageBreak/>
         <w:t>170206_1330_dt46_nc_eis-25a_c00</w:t>
       </w:r>
     </w:p>
@@ -2524,7 +2486,7 @@
       <w:r>
         <w:rPr>
           <w:noProof/>
-          <w:lang w:eastAsia="en-GB"/>
+          <w:lang w:val="it-IT" w:eastAsia="it-IT"/>
         </w:rPr>
         <w:drawing>
           <wp:inline distT="0" distB="0" distL="0" distR="0" wp14:anchorId="285FBCD6" wp14:editId="6A3539E5">
@@ -2578,7 +2540,7 @@
     </w:p>
     <w:p>
       <w:pPr>
-        <w:pStyle w:val="Caption"/>
+        <w:pStyle w:val="Didascalia"/>
         <w:jc w:val="center"/>
         <w:rPr>
           <w:b/>
@@ -2654,7 +2616,7 @@
           <w:b/>
           <w:noProof/>
           <w:sz w:val="32"/>
-          <w:lang w:eastAsia="en-GB"/>
+          <w:lang w:val="it-IT" w:eastAsia="it-IT"/>
         </w:rPr>
         <w:drawing>
           <wp:inline distT="0" distB="0" distL="0" distR="0" wp14:anchorId="5E3F03C1" wp14:editId="327FE8A4">
@@ -2674,7 +2636,7 @@
                     </pic:cNvPicPr>
                   </pic:nvPicPr>
                   <pic:blipFill rotWithShape="1">
-                    <a:blip r:embed="rId23">
+                    <a:blip r:embed="rId23" cstate="print">
                       <a:extLst>
                         <a:ext uri="{28A0092B-C50C-407E-A947-70E740481C1C}">
                           <a14:useLocalDpi xmlns:a14="http://schemas.microsoft.com/office/drawing/2010/main" val="0"/>
@@ -2711,7 +2673,7 @@
     </w:p>
     <w:p>
       <w:pPr>
-        <w:pStyle w:val="Caption"/>
+        <w:pStyle w:val="Didascalia"/>
         <w:jc w:val="center"/>
         <w:rPr>
           <w:i w:val="0"/>
@@ -2782,6 +2744,7 @@
           <w:b/>
           <w:sz w:val="32"/>
         </w:rPr>
+        <w:lastRenderedPageBreak/>
         <w:t>170206_1410_dt46_nc_eis-40a_c00</w:t>
       </w:r>
     </w:p>
@@ -2793,7 +2756,7 @@
       <w:r>
         <w:rPr>
           <w:noProof/>
-          <w:lang w:eastAsia="en-GB"/>
+          <w:lang w:val="it-IT" w:eastAsia="it-IT"/>
         </w:rPr>
         <w:drawing>
           <wp:inline distT="0" distB="0" distL="0" distR="0" wp14:anchorId="1DDECC6F" wp14:editId="2432F51A">
@@ -2847,7 +2810,7 @@
     </w:p>
     <w:p>
       <w:pPr>
-        <w:pStyle w:val="Caption"/>
+        <w:pStyle w:val="Didascalia"/>
         <w:jc w:val="center"/>
         <w:rPr>
           <w:b/>
@@ -2930,7 +2893,7 @@
           <w:b/>
           <w:noProof/>
           <w:sz w:val="32"/>
-          <w:lang w:eastAsia="en-GB"/>
+          <w:lang w:val="it-IT" w:eastAsia="it-IT"/>
         </w:rPr>
         <w:drawing>
           <wp:inline distT="0" distB="0" distL="0" distR="0" wp14:anchorId="46E80C12" wp14:editId="4F23FB56">
@@ -2987,7 +2950,7 @@
     </w:p>
     <w:p>
       <w:pPr>
-        <w:pStyle w:val="Caption"/>
+        <w:pStyle w:val="Didascalia"/>
         <w:jc w:val="center"/>
         <w:rPr>
           <w:b/>
@@ -3059,6 +3022,7 @@
           <w:b/>
           <w:sz w:val="32"/>
         </w:rPr>
+        <w:lastRenderedPageBreak/>
         <w:t>170206_1410_dt46_nc_eis-40a_c02</w:t>
       </w:r>
     </w:p>
@@ -3070,7 +3034,7 @@
       <w:r>
         <w:rPr>
           <w:noProof/>
-          <w:lang w:eastAsia="en-GB"/>
+          <w:lang w:val="it-IT" w:eastAsia="it-IT"/>
         </w:rPr>
         <w:drawing>
           <wp:inline distT="0" distB="0" distL="0" distR="0" wp14:anchorId="19E5C0BD" wp14:editId="5BEC3318">
@@ -3124,7 +3088,7 @@
     </w:p>
     <w:p>
       <w:pPr>
-        <w:pStyle w:val="Caption"/>
+        <w:pStyle w:val="Didascalia"/>
         <w:jc w:val="center"/>
         <w:rPr>
           <w:b/>
@@ -3207,7 +3171,7 @@
           <w:b/>
           <w:noProof/>
           <w:sz w:val="32"/>
-          <w:lang w:eastAsia="en-GB"/>
+          <w:lang w:val="it-IT" w:eastAsia="it-IT"/>
         </w:rPr>
         <w:drawing>
           <wp:inline distT="0" distB="0" distL="0" distR="0" wp14:anchorId="45CAD0CB" wp14:editId="10B8E540">
@@ -3227,7 +3191,7 @@
                     </pic:cNvPicPr>
                   </pic:nvPicPr>
                   <pic:blipFill rotWithShape="1">
-                    <a:blip r:embed="rId27">
+                    <a:blip r:embed="rId27" cstate="print">
                       <a:extLst>
                         <a:ext uri="{28A0092B-C50C-407E-A947-70E740481C1C}">
                           <a14:useLocalDpi xmlns:a14="http://schemas.microsoft.com/office/drawing/2010/main" val="0"/>
@@ -3264,7 +3228,7 @@
     </w:p>
     <w:p>
       <w:pPr>
-        <w:pStyle w:val="Caption"/>
+        <w:pStyle w:val="Didascalia"/>
         <w:jc w:val="center"/>
         <w:rPr>
           <w:b/>
@@ -3336,6 +3300,7 @@
           <w:b/>
           <w:sz w:val="32"/>
         </w:rPr>
+        <w:lastRenderedPageBreak/>
         <w:t>170209_1512_dt46_fs-px_eis-25a_c00</w:t>
       </w:r>
     </w:p>
@@ -3347,7 +3312,7 @@
       <w:r>
         <w:rPr>
           <w:noProof/>
-          <w:lang w:eastAsia="en-GB"/>
+          <w:lang w:val="it-IT" w:eastAsia="it-IT"/>
         </w:rPr>
         <w:drawing>
           <wp:inline distT="0" distB="0" distL="0" distR="0" wp14:anchorId="5B236D4E" wp14:editId="251268E2">
@@ -3401,7 +3366,7 @@
     </w:p>
     <w:p>
       <w:pPr>
-        <w:pStyle w:val="Caption"/>
+        <w:pStyle w:val="Didascalia"/>
         <w:jc w:val="center"/>
         <w:rPr>
           <w:b/>
@@ -3470,7 +3435,7 @@
           <w:b/>
           <w:noProof/>
           <w:sz w:val="32"/>
-          <w:lang w:eastAsia="en-GB"/>
+          <w:lang w:val="it-IT" w:eastAsia="it-IT"/>
         </w:rPr>
         <w:drawing>
           <wp:inline distT="0" distB="0" distL="0" distR="0" wp14:anchorId="549611E8" wp14:editId="1C39DC48">
@@ -3490,7 +3455,7 @@
                     </pic:cNvPicPr>
                   </pic:nvPicPr>
                   <pic:blipFill rotWithShape="1">
-                    <a:blip r:embed="rId29">
+                    <a:blip r:embed="rId29" cstate="print">
                       <a:extLst>
                         <a:ext uri="{28A0092B-C50C-407E-A947-70E740481C1C}">
                           <a14:useLocalDpi xmlns:a14="http://schemas.microsoft.com/office/drawing/2010/main" val="0"/>
@@ -3527,7 +3492,7 @@
     </w:p>
     <w:p>
       <w:pPr>
-        <w:pStyle w:val="Caption"/>
+        <w:pStyle w:val="Didascalia"/>
         <w:jc w:val="center"/>
         <w:rPr>
           <w:i w:val="0"/>
@@ -3598,6 +3563,7 @@
           <w:b/>
           <w:sz w:val="32"/>
         </w:rPr>
+        <w:lastRenderedPageBreak/>
         <w:t>170209_1512_dt46_fs-px_eis-25a_c02</w:t>
       </w:r>
     </w:p>
@@ -3609,7 +3575,7 @@
       <w:r>
         <w:rPr>
           <w:noProof/>
-          <w:lang w:eastAsia="en-GB"/>
+          <w:lang w:val="it-IT" w:eastAsia="it-IT"/>
         </w:rPr>
         <w:drawing>
           <wp:inline distT="0" distB="0" distL="0" distR="0" wp14:anchorId="0739522D" wp14:editId="0406699C">
@@ -3663,7 +3629,7 @@
     </w:p>
     <w:p>
       <w:pPr>
-        <w:pStyle w:val="Caption"/>
+        <w:pStyle w:val="Didascalia"/>
         <w:jc w:val="center"/>
         <w:rPr>
           <w:b/>
@@ -3732,7 +3698,7 @@
           <w:b/>
           <w:noProof/>
           <w:sz w:val="32"/>
-          <w:lang w:eastAsia="en-GB"/>
+          <w:lang w:val="it-IT" w:eastAsia="it-IT"/>
         </w:rPr>
         <w:drawing>
           <wp:inline distT="0" distB="0" distL="0" distR="0" wp14:anchorId="5BCF29CA" wp14:editId="26D7A3F2">
@@ -3752,7 +3718,7 @@
                     </pic:cNvPicPr>
                   </pic:nvPicPr>
                   <pic:blipFill rotWithShape="1">
-                    <a:blip r:embed="rId31">
+                    <a:blip r:embed="rId31" cstate="print">
                       <a:extLst>
                         <a:ext uri="{28A0092B-C50C-407E-A947-70E740481C1C}">
                           <a14:useLocalDpi xmlns:a14="http://schemas.microsoft.com/office/drawing/2010/main" val="0"/>
@@ -3789,7 +3755,7 @@
     </w:p>
     <w:p>
       <w:pPr>
-        <w:pStyle w:val="Caption"/>
+        <w:pStyle w:val="Didascalia"/>
         <w:jc w:val="center"/>
         <w:rPr>
           <w:b/>
@@ -3861,6 +3827,7 @@
           <w:b/>
           <w:sz w:val="32"/>
         </w:rPr>
+        <w:lastRenderedPageBreak/>
         <w:t>170209_1545_dt46_fs-px_eis-40a_c00</w:t>
       </w:r>
     </w:p>
@@ -3872,7 +3839,7 @@
       <w:r>
         <w:rPr>
           <w:noProof/>
-          <w:lang w:eastAsia="en-GB"/>
+          <w:lang w:val="it-IT" w:eastAsia="it-IT"/>
         </w:rPr>
         <w:drawing>
           <wp:inline distT="0" distB="0" distL="0" distR="0" wp14:anchorId="18208401" wp14:editId="5FB4703B">
@@ -3926,7 +3893,7 @@
     </w:p>
     <w:p>
       <w:pPr>
-        <w:pStyle w:val="Caption"/>
+        <w:pStyle w:val="Didascalia"/>
         <w:jc w:val="center"/>
         <w:rPr>
           <w:b/>
@@ -3995,7 +3962,7 @@
           <w:b/>
           <w:noProof/>
           <w:sz w:val="32"/>
-          <w:lang w:eastAsia="en-GB"/>
+          <w:lang w:val="it-IT" w:eastAsia="it-IT"/>
         </w:rPr>
         <w:drawing>
           <wp:inline distT="0" distB="0" distL="0" distR="0" wp14:anchorId="3C70165B" wp14:editId="331677AD">
@@ -4015,7 +3982,7 @@
                     </pic:cNvPicPr>
                   </pic:nvPicPr>
                   <pic:blipFill rotWithShape="1">
-                    <a:blip r:embed="rId33">
+                    <a:blip r:embed="rId33" cstate="print">
                       <a:extLst>
                         <a:ext uri="{28A0092B-C50C-407E-A947-70E740481C1C}">
                           <a14:useLocalDpi xmlns:a14="http://schemas.microsoft.com/office/drawing/2010/main" val="0"/>
@@ -4052,7 +4019,7 @@
     </w:p>
     <w:p>
       <w:pPr>
-        <w:pStyle w:val="Caption"/>
+        <w:pStyle w:val="Didascalia"/>
         <w:jc w:val="center"/>
         <w:rPr>
           <w:b/>
@@ -4124,6 +4091,7 @@
           <w:b/>
           <w:sz w:val="32"/>
         </w:rPr>
+        <w:lastRenderedPageBreak/>
         <w:t>170405_1320_dt46_nc_eis-40a_c00</w:t>
       </w:r>
     </w:p>
@@ -4135,7 +4103,7 @@
       <w:r>
         <w:rPr>
           <w:noProof/>
-          <w:lang w:eastAsia="en-GB"/>
+          <w:lang w:val="it-IT" w:eastAsia="it-IT"/>
         </w:rPr>
         <w:drawing>
           <wp:inline distT="0" distB="0" distL="0" distR="0" wp14:anchorId="1B7C2467" wp14:editId="15ED619E">
@@ -4189,7 +4157,7 @@
     </w:p>
     <w:p>
       <w:pPr>
-        <w:pStyle w:val="Caption"/>
+        <w:pStyle w:val="Didascalia"/>
         <w:jc w:val="center"/>
         <w:rPr>
           <w:b/>
@@ -4258,7 +4226,7 @@
           <w:b/>
           <w:noProof/>
           <w:sz w:val="32"/>
-          <w:lang w:eastAsia="en-GB"/>
+          <w:lang w:val="it-IT" w:eastAsia="it-IT"/>
         </w:rPr>
         <w:drawing>
           <wp:inline distT="0" distB="0" distL="0" distR="0" wp14:anchorId="6B61D985" wp14:editId="23E2C159">
@@ -4315,7 +4283,7 @@
     </w:p>
     <w:p>
       <w:pPr>
-        <w:pStyle w:val="Caption"/>
+        <w:pStyle w:val="Didascalia"/>
         <w:jc w:val="center"/>
         <w:rPr>
           <w:b/>
@@ -4387,6 +4355,7 @@
           <w:b/>
           <w:sz w:val="32"/>
         </w:rPr>
+        <w:lastRenderedPageBreak/>
         <w:t>170405_1320_dt46_nc_eis-40a_c02</w:t>
       </w:r>
     </w:p>
@@ -4398,7 +4367,7 @@
       <w:r>
         <w:rPr>
           <w:noProof/>
-          <w:lang w:eastAsia="en-GB"/>
+          <w:lang w:val="it-IT" w:eastAsia="it-IT"/>
         </w:rPr>
         <w:drawing>
           <wp:inline distT="0" distB="0" distL="0" distR="0" wp14:anchorId="2A86ED9D" wp14:editId="2D82AD04">
@@ -4452,7 +4421,7 @@
     </w:p>
     <w:p>
       <w:pPr>
-        <w:pStyle w:val="Caption"/>
+        <w:pStyle w:val="Didascalia"/>
         <w:jc w:val="center"/>
         <w:rPr>
           <w:b/>
@@ -4521,7 +4490,7 @@
           <w:b/>
           <w:noProof/>
           <w:sz w:val="32"/>
-          <w:lang w:eastAsia="en-GB"/>
+          <w:lang w:val="it-IT" w:eastAsia="it-IT"/>
         </w:rPr>
         <w:drawing>
           <wp:inline distT="0" distB="0" distL="0" distR="0" wp14:anchorId="20F2BD96" wp14:editId="1B5FF192">
@@ -4578,7 +4547,7 @@
     </w:p>
     <w:p>
       <w:pPr>
-        <w:pStyle w:val="Caption"/>
+        <w:pStyle w:val="Didascalia"/>
         <w:jc w:val="center"/>
         <w:rPr>
           <w:b/>
@@ -4650,6 +4619,7 @@
           <w:b/>
           <w:sz w:val="32"/>
         </w:rPr>
+        <w:lastRenderedPageBreak/>
         <w:t>170405_1425_dt46_nc_eis25a_c00</w:t>
       </w:r>
     </w:p>
@@ -4661,7 +4631,7 @@
       <w:r>
         <w:rPr>
           <w:noProof/>
-          <w:lang w:eastAsia="en-GB"/>
+          <w:lang w:val="it-IT" w:eastAsia="it-IT"/>
         </w:rPr>
         <w:drawing>
           <wp:inline distT="0" distB="0" distL="0" distR="0" wp14:anchorId="7875BF36" wp14:editId="1E86DEC3">
@@ -4715,7 +4685,7 @@
     </w:p>
     <w:p>
       <w:pPr>
-        <w:pStyle w:val="Caption"/>
+        <w:pStyle w:val="Didascalia"/>
         <w:jc w:val="center"/>
         <w:rPr>
           <w:b/>
@@ -4784,7 +4754,7 @@
           <w:b/>
           <w:noProof/>
           <w:sz w:val="32"/>
-          <w:lang w:eastAsia="en-GB"/>
+          <w:lang w:val="it-IT" w:eastAsia="it-IT"/>
         </w:rPr>
         <w:drawing>
           <wp:inline distT="0" distB="0" distL="0" distR="0" wp14:anchorId="2039666E" wp14:editId="1B77B2D6">
@@ -4841,7 +4811,7 @@
     </w:p>
     <w:p>
       <w:pPr>
-        <w:pStyle w:val="Caption"/>
+        <w:pStyle w:val="Didascalia"/>
         <w:jc w:val="center"/>
         <w:rPr>
           <w:b/>
@@ -4913,6 +4883,7 @@
           <w:b/>
           <w:sz w:val="32"/>
         </w:rPr>
+        <w:lastRenderedPageBreak/>
         <w:t>170405_1510_dt46_nc_eis15a_c00</w:t>
       </w:r>
     </w:p>
@@ -4924,7 +4895,7 @@
       <w:r>
         <w:rPr>
           <w:noProof/>
-          <w:lang w:eastAsia="en-GB"/>
+          <w:lang w:val="it-IT" w:eastAsia="it-IT"/>
         </w:rPr>
         <w:drawing>
           <wp:inline distT="0" distB="0" distL="0" distR="0" wp14:anchorId="0B92F85D" wp14:editId="50DAE549">
@@ -4978,7 +4949,7 @@
     </w:p>
     <w:p>
       <w:pPr>
-        <w:pStyle w:val="Caption"/>
+        <w:pStyle w:val="Didascalia"/>
         <w:jc w:val="center"/>
         <w:rPr>
           <w:b/>
@@ -5047,7 +5018,7 @@
           <w:b/>
           <w:noProof/>
           <w:sz w:val="32"/>
-          <w:lang w:eastAsia="en-GB"/>
+          <w:lang w:val="it-IT" w:eastAsia="it-IT"/>
         </w:rPr>
         <w:drawing>
           <wp:inline distT="0" distB="0" distL="0" distR="0" wp14:anchorId="76E02373" wp14:editId="0FBCE0A0">
@@ -5104,7 +5075,7 @@
     </w:p>
     <w:p>
       <w:pPr>
-        <w:pStyle w:val="Caption"/>
+        <w:pStyle w:val="Didascalia"/>
         <w:jc w:val="center"/>
         <w:rPr>
           <w:b/>
@@ -5176,6 +5147,7 @@
           <w:b/>
           <w:sz w:val="32"/>
         </w:rPr>
+        <w:lastRenderedPageBreak/>
         <w:t>170405_1510_dt46_nc_eis15a_c05</w:t>
       </w:r>
     </w:p>
@@ -5187,7 +5159,7 @@
       <w:r>
         <w:rPr>
           <w:noProof/>
-          <w:lang w:eastAsia="en-GB"/>
+          <w:lang w:val="it-IT" w:eastAsia="it-IT"/>
         </w:rPr>
         <w:drawing>
           <wp:inline distT="0" distB="0" distL="0" distR="0" wp14:anchorId="4756286F" wp14:editId="27EEA57B">
@@ -5241,7 +5213,7 @@
     </w:p>
     <w:p>
       <w:pPr>
-        <w:pStyle w:val="Caption"/>
+        <w:pStyle w:val="Didascalia"/>
         <w:jc w:val="center"/>
         <w:rPr>
           <w:b/>
@@ -5310,7 +5282,7 @@
           <w:b/>
           <w:noProof/>
           <w:sz w:val="32"/>
-          <w:lang w:eastAsia="en-GB"/>
+          <w:lang w:val="it-IT" w:eastAsia="it-IT"/>
         </w:rPr>
         <w:drawing>
           <wp:inline distT="0" distB="0" distL="0" distR="0" wp14:anchorId="0017249C" wp14:editId="1175BF02">
@@ -5367,7 +5339,7 @@
     </w:p>
     <w:p>
       <w:pPr>
-        <w:pStyle w:val="Caption"/>
+        <w:pStyle w:val="Didascalia"/>
         <w:jc w:val="center"/>
         <w:rPr>
           <w:b/>
@@ -5439,6 +5411,7 @@
           <w:b/>
           <w:sz w:val="32"/>
         </w:rPr>
+        <w:lastRenderedPageBreak/>
         <w:t>170410_0945_dt46_fs-p1_eis-40a_c00</w:t>
       </w:r>
     </w:p>
@@ -5450,7 +5423,7 @@
       <w:r>
         <w:rPr>
           <w:noProof/>
-          <w:lang w:eastAsia="en-GB"/>
+          <w:lang w:val="it-IT" w:eastAsia="it-IT"/>
         </w:rPr>
         <w:drawing>
           <wp:inline distT="0" distB="0" distL="0" distR="0" wp14:anchorId="04941CC1" wp14:editId="31A311BB">
@@ -5504,7 +5477,7 @@
     </w:p>
     <w:p>
       <w:pPr>
-        <w:pStyle w:val="Caption"/>
+        <w:pStyle w:val="Didascalia"/>
         <w:jc w:val="center"/>
         <w:rPr>
           <w:b/>
@@ -5573,7 +5546,7 @@
           <w:b/>
           <w:noProof/>
           <w:sz w:val="32"/>
-          <w:lang w:eastAsia="en-GB"/>
+          <w:lang w:val="it-IT" w:eastAsia="it-IT"/>
         </w:rPr>
         <w:drawing>
           <wp:inline distT="0" distB="0" distL="0" distR="0" wp14:anchorId="5A909AD6" wp14:editId="7890DE2D">
@@ -5630,7 +5603,7 @@
     </w:p>
     <w:p>
       <w:pPr>
-        <w:pStyle w:val="Caption"/>
+        <w:pStyle w:val="Didascalia"/>
         <w:jc w:val="center"/>
         <w:rPr>
           <w:b/>
@@ -5702,6 +5675,7 @@
           <w:b/>
           <w:sz w:val="32"/>
         </w:rPr>
+        <w:lastRenderedPageBreak/>
         <w:t>170410_1120_dt46_fs-p5_eis-25a_c00</w:t>
       </w:r>
     </w:p>
@@ -5713,7 +5687,7 @@
       <w:r>
         <w:rPr>
           <w:noProof/>
-          <w:lang w:eastAsia="en-GB"/>
+          <w:lang w:val="it-IT" w:eastAsia="it-IT"/>
         </w:rPr>
         <w:drawing>
           <wp:inline distT="0" distB="0" distL="0" distR="0" wp14:anchorId="449499B6" wp14:editId="1F43BD1A">
@@ -5767,7 +5741,7 @@
     </w:p>
     <w:p>
       <w:pPr>
-        <w:pStyle w:val="Caption"/>
+        <w:pStyle w:val="Didascalia"/>
         <w:jc w:val="center"/>
         <w:rPr>
           <w:b/>
@@ -5836,7 +5810,7 @@
           <w:b/>
           <w:noProof/>
           <w:sz w:val="32"/>
-          <w:lang w:eastAsia="en-GB"/>
+          <w:lang w:val="it-IT" w:eastAsia="it-IT"/>
         </w:rPr>
         <w:drawing>
           <wp:inline distT="0" distB="0" distL="0" distR="0" wp14:anchorId="165538E0" wp14:editId="14CD6616">
@@ -5856,7 +5830,7 @@
                     </pic:cNvPicPr>
                   </pic:nvPicPr>
                   <pic:blipFill rotWithShape="1">
-                    <a:blip r:embed="rId47">
+                    <a:blip r:embed="rId47" cstate="print">
                       <a:extLst>
                         <a:ext uri="{28A0092B-C50C-407E-A947-70E740481C1C}">
                           <a14:useLocalDpi xmlns:a14="http://schemas.microsoft.com/office/drawing/2010/main" val="0"/>
@@ -5893,7 +5867,7 @@
     </w:p>
     <w:p>
       <w:pPr>
-        <w:pStyle w:val="Caption"/>
+        <w:pStyle w:val="Didascalia"/>
         <w:jc w:val="center"/>
         <w:rPr>
           <w:b/>
@@ -5965,6 +5939,7 @@
           <w:b/>
           <w:sz w:val="32"/>
         </w:rPr>
+        <w:lastRenderedPageBreak/>
         <w:t>170410_1300_dt46_fs-p0_eis-40a_c00</w:t>
       </w:r>
     </w:p>
@@ -5976,7 +5951,7 @@
       <w:r>
         <w:rPr>
           <w:noProof/>
-          <w:lang w:eastAsia="en-GB"/>
+          <w:lang w:val="it-IT" w:eastAsia="it-IT"/>
         </w:rPr>
         <w:drawing>
           <wp:inline distT="0" distB="0" distL="0" distR="0" wp14:anchorId="68320087" wp14:editId="5DD8E16F">
@@ -6030,7 +6005,7 @@
     </w:p>
     <w:p>
       <w:pPr>
-        <w:pStyle w:val="Caption"/>
+        <w:pStyle w:val="Didascalia"/>
         <w:jc w:val="center"/>
         <w:rPr>
           <w:b/>
@@ -6099,7 +6074,7 @@
           <w:b/>
           <w:noProof/>
           <w:sz w:val="32"/>
-          <w:lang w:eastAsia="en-GB"/>
+          <w:lang w:val="it-IT" w:eastAsia="it-IT"/>
         </w:rPr>
         <w:drawing>
           <wp:inline distT="0" distB="0" distL="0" distR="0" wp14:anchorId="02FD42D5" wp14:editId="48F985D3">
@@ -6119,7 +6094,7 @@
                     </pic:cNvPicPr>
                   </pic:nvPicPr>
                   <pic:blipFill rotWithShape="1">
-                    <a:blip r:embed="rId47">
+                    <a:blip r:embed="rId47" cstate="print">
                       <a:extLst>
                         <a:ext uri="{28A0092B-C50C-407E-A947-70E740481C1C}">
                           <a14:useLocalDpi xmlns:a14="http://schemas.microsoft.com/office/drawing/2010/main" val="0"/>
@@ -6156,7 +6131,7 @@
     </w:p>
     <w:p>
       <w:pPr>
-        <w:pStyle w:val="Caption"/>
+        <w:pStyle w:val="Didascalia"/>
         <w:jc w:val="center"/>
         <w:rPr>
           <w:i w:val="0"/>
@@ -6232,7 +6207,7 @@
 </file>
 
 <file path=word/endnotes.xml><?xml version="1.0" encoding="utf-8"?>
-<w:endnotes xmlns:wpc="http://schemas.microsoft.com/office/word/2010/wordprocessingCanvas" xmlns:mo="http://schemas.microsoft.com/office/mac/office/2008/main" xmlns:mc="http://schemas.openxmlformats.org/markup-compatibility/2006" xmlns:mv="urn:schemas-microsoft-com:mac:vml" xmlns:o="urn:schemas-microsoft-com:office:office" xmlns:r="http://schemas.openxmlformats.org/officeDocument/2006/relationships" xmlns:m="http://schemas.openxmlformats.org/officeDocument/2006/math" xmlns:v="urn:schemas-microsoft-com:vml" xmlns:wp14="http://schemas.microsoft.com/office/word/2010/wordprocessingDrawing" xmlns:wp="http://schemas.openxmlformats.org/drawingml/2006/wordprocessingDrawing" xmlns:w10="urn:schemas-microsoft-com:office:word" xmlns:w="http://schemas.openxmlformats.org/wordprocessingml/2006/main" xmlns:w14="http://schemas.microsoft.com/office/word/2010/wordml" xmlns:w15="http://schemas.microsoft.com/office/word/2012/wordml" xmlns:wpg="http://schemas.microsoft.com/office/word/2010/wordprocessingGroup" xmlns:wpi="http://schemas.microsoft.com/office/word/2010/wordprocessingInk" xmlns:wne="http://schemas.microsoft.com/office/word/2006/wordml" xmlns:wps="http://schemas.microsoft.com/office/word/2010/wordprocessingShape" mc:Ignorable="w14 w15 wp14">
+<w:endnotes xmlns:wpc="http://schemas.microsoft.com/office/word/2010/wordprocessingCanvas" xmlns:mc="http://schemas.openxmlformats.org/markup-compatibility/2006" xmlns:o="urn:schemas-microsoft-com:office:office" xmlns:r="http://schemas.openxmlformats.org/officeDocument/2006/relationships" xmlns:m="http://schemas.openxmlformats.org/officeDocument/2006/math" xmlns:v="urn:schemas-microsoft-com:vml" xmlns:wp14="http://schemas.microsoft.com/office/word/2010/wordprocessingDrawing" xmlns:wp="http://schemas.openxmlformats.org/drawingml/2006/wordprocessingDrawing" xmlns:w10="urn:schemas-microsoft-com:office:word" xmlns:w="http://schemas.openxmlformats.org/wordprocessingml/2006/main" xmlns:w14="http://schemas.microsoft.com/office/word/2010/wordml" xmlns:w15="http://schemas.microsoft.com/office/word/2012/wordml" xmlns:wpg="http://schemas.microsoft.com/office/word/2010/wordprocessingGroup" xmlns:wpi="http://schemas.microsoft.com/office/word/2010/wordprocessingInk" xmlns:wne="http://schemas.microsoft.com/office/word/2006/wordml" xmlns:wps="http://schemas.microsoft.com/office/word/2010/wordprocessingShape" mc:Ignorable="w14 w15 wp14">
   <w:endnote w:type="separator" w:id="-1">
     <w:p>
       <w:r>
@@ -6251,7 +6226,7 @@
 </file>
 
 <file path=word/footnotes.xml><?xml version="1.0" encoding="utf-8"?>
-<w:footnotes xmlns:wpc="http://schemas.microsoft.com/office/word/2010/wordprocessingCanvas" xmlns:mo="http://schemas.microsoft.com/office/mac/office/2008/main" xmlns:mc="http://schemas.openxmlformats.org/markup-compatibility/2006" xmlns:mv="urn:schemas-microsoft-com:mac:vml" xmlns:o="urn:schemas-microsoft-com:office:office" xmlns:r="http://schemas.openxmlformats.org/officeDocument/2006/relationships" xmlns:m="http://schemas.openxmlformats.org/officeDocument/2006/math" xmlns:v="urn:schemas-microsoft-com:vml" xmlns:wp14="http://schemas.microsoft.com/office/word/2010/wordprocessingDrawing" xmlns:wp="http://schemas.openxmlformats.org/drawingml/2006/wordprocessingDrawing" xmlns:w10="urn:schemas-microsoft-com:office:word" xmlns:w="http://schemas.openxmlformats.org/wordprocessingml/2006/main" xmlns:w14="http://schemas.microsoft.com/office/word/2010/wordml" xmlns:w15="http://schemas.microsoft.com/office/word/2012/wordml" xmlns:wpg="http://schemas.microsoft.com/office/word/2010/wordprocessingGroup" xmlns:wpi="http://schemas.microsoft.com/office/word/2010/wordprocessingInk" xmlns:wne="http://schemas.microsoft.com/office/word/2006/wordml" xmlns:wps="http://schemas.microsoft.com/office/word/2010/wordprocessingShape" mc:Ignorable="w14 w15 wp14">
+<w:footnotes xmlns:wpc="http://schemas.microsoft.com/office/word/2010/wordprocessingCanvas" xmlns:mc="http://schemas.openxmlformats.org/markup-compatibility/2006" xmlns:o="urn:schemas-microsoft-com:office:office" xmlns:r="http://schemas.openxmlformats.org/officeDocument/2006/relationships" xmlns:m="http://schemas.openxmlformats.org/officeDocument/2006/math" xmlns:v="urn:schemas-microsoft-com:vml" xmlns:wp14="http://schemas.microsoft.com/office/word/2010/wordprocessingDrawing" xmlns:wp="http://schemas.openxmlformats.org/drawingml/2006/wordprocessingDrawing" xmlns:w10="urn:schemas-microsoft-com:office:word" xmlns:w="http://schemas.openxmlformats.org/wordprocessingml/2006/main" xmlns:w14="http://schemas.microsoft.com/office/word/2010/wordml" xmlns:w15="http://schemas.microsoft.com/office/word/2012/wordml" xmlns:wpg="http://schemas.microsoft.com/office/word/2010/wordprocessingGroup" xmlns:wpi="http://schemas.microsoft.com/office/word/2010/wordprocessingInk" xmlns:wne="http://schemas.microsoft.com/office/word/2006/wordml" xmlns:wps="http://schemas.microsoft.com/office/word/2010/wordprocessingShape" mc:Ignorable="w14 w15 wp14">
   <w:footnote w:type="separator" w:id="-1">
     <w:p>
       <w:r>
@@ -6270,8 +6245,8 @@
 </file>
 
 <file path=word/numbering.xml><?xml version="1.0" encoding="utf-8"?>
-<w:numbering xmlns:wpc="http://schemas.microsoft.com/office/word/2010/wordprocessingCanvas" xmlns:mo="http://schemas.microsoft.com/office/mac/office/2008/main" xmlns:mc="http://schemas.openxmlformats.org/markup-compatibility/2006" xmlns:mv="urn:schemas-microsoft-com:mac:vml" xmlns:o="urn:schemas-microsoft-com:office:office" xmlns:r="http://schemas.openxmlformats.org/officeDocument/2006/relationships" xmlns:m="http://schemas.openxmlformats.org/officeDocument/2006/math" xmlns:v="urn:schemas-microsoft-com:vml" xmlns:wp14="http://schemas.microsoft.com/office/word/2010/wordprocessingDrawing" xmlns:wp="http://schemas.openxmlformats.org/drawingml/2006/wordprocessingDrawing" xmlns:w10="urn:schemas-microsoft-com:office:word" xmlns:w="http://schemas.openxmlformats.org/wordprocessingml/2006/main" xmlns:w14="http://schemas.microsoft.com/office/word/2010/wordml" xmlns:w15="http://schemas.microsoft.com/office/word/2012/wordml" xmlns:wpg="http://schemas.microsoft.com/office/word/2010/wordprocessingGroup" xmlns:wpi="http://schemas.microsoft.com/office/word/2010/wordprocessingInk" xmlns:wne="http://schemas.microsoft.com/office/word/2006/wordml" xmlns:wps="http://schemas.microsoft.com/office/word/2010/wordprocessingShape" mc:Ignorable="w14 w15 wp14">
-  <w:abstractNum w:abstractNumId="0">
+<w:numbering xmlns:wpc="http://schemas.microsoft.com/office/word/2010/wordprocessingCanvas" xmlns:mc="http://schemas.openxmlformats.org/markup-compatibility/2006" xmlns:o="urn:schemas-microsoft-com:office:office" xmlns:r="http://schemas.openxmlformats.org/officeDocument/2006/relationships" xmlns:m="http://schemas.openxmlformats.org/officeDocument/2006/math" xmlns:v="urn:schemas-microsoft-com:vml" xmlns:wp14="http://schemas.microsoft.com/office/word/2010/wordprocessingDrawing" xmlns:wp="http://schemas.openxmlformats.org/drawingml/2006/wordprocessingDrawing" xmlns:w10="urn:schemas-microsoft-com:office:word" xmlns:w="http://schemas.openxmlformats.org/wordprocessingml/2006/main" xmlns:w14="http://schemas.microsoft.com/office/word/2010/wordml" xmlns:w15="http://schemas.microsoft.com/office/word/2012/wordml" xmlns:wpg="http://schemas.microsoft.com/office/word/2010/wordprocessingGroup" xmlns:wpi="http://schemas.microsoft.com/office/word/2010/wordprocessingInk" xmlns:wne="http://schemas.microsoft.com/office/word/2006/wordml" xmlns:wps="http://schemas.microsoft.com/office/word/2010/wordprocessingShape" mc:Ignorable="w14 w15 wp14">
+  <w:abstractNum w:abstractNumId="0" w15:restartNumberingAfterBreak="0">
     <w:nsid w:val="6C8B5419"/>
     <w:multiLevelType w:val="hybridMultilevel"/>
     <w:tmpl w:val="3FD8B27E"/>
@@ -6379,7 +6354,7 @@
     </w:rPrDefault>
     <w:pPrDefault/>
   </w:docDefaults>
-  <w:latentStyles w:defLockedState="0" w:defUIPriority="99" w:defSemiHidden="0" w:defUnhideWhenUsed="0" w:defQFormat="0" w:count="380">
+  <w:latentStyles w:defLockedState="0" w:defUIPriority="99" w:defSemiHidden="0" w:defUnhideWhenUsed="0" w:defQFormat="0" w:count="371">
     <w:lsdException w:name="Normal" w:uiPriority="0" w:qFormat="1"/>
     <w:lsdException w:name="heading 1" w:uiPriority="9" w:qFormat="1"/>
     <w:lsdException w:name="heading 2" w:semiHidden="1" w:uiPriority="9" w:unhideWhenUsed="1" w:qFormat="1"/>
@@ -6536,15 +6511,6 @@
     <w:lsdException w:name="Balloon Text" w:semiHidden="1" w:unhideWhenUsed="1"/>
     <w:lsdException w:name="Table Grid" w:uiPriority="39"/>
     <w:lsdException w:name="Table Theme" w:semiHidden="1" w:unhideWhenUsed="1"/>
-    <w:lsdException w:name="Note Level 1" w:semiHidden="1" w:unhideWhenUsed="1"/>
-    <w:lsdException w:name="Note Level 2" w:semiHidden="1" w:unhideWhenUsed="1"/>
-    <w:lsdException w:name="Note Level 3" w:semiHidden="1" w:unhideWhenUsed="1"/>
-    <w:lsdException w:name="Note Level 4" w:semiHidden="1" w:unhideWhenUsed="1"/>
-    <w:lsdException w:name="Note Level 5" w:semiHidden="1" w:unhideWhenUsed="1"/>
-    <w:lsdException w:name="Note Level 6" w:semiHidden="1" w:unhideWhenUsed="1"/>
-    <w:lsdException w:name="Note Level 7" w:semiHidden="1" w:unhideWhenUsed="1"/>
-    <w:lsdException w:name="Note Level 8" w:semiHidden="1" w:unhideWhenUsed="1"/>
-    <w:lsdException w:name="Note Level 9" w:semiHidden="1" w:unhideWhenUsed="1"/>
     <w:lsdException w:name="Placeholder Text" w:semiHidden="1"/>
     <w:lsdException w:name="No Spacing" w:uiPriority="1" w:qFormat="1"/>
     <w:lsdException w:name="Light Shading" w:uiPriority="60"/>
@@ -6761,17 +6727,17 @@
     <w:lsdException w:name="List Table 6 Colorful Accent 6" w:uiPriority="51"/>
     <w:lsdException w:name="List Table 7 Colorful Accent 6" w:uiPriority="52"/>
   </w:latentStyles>
-  <w:style w:type="paragraph" w:default="1" w:styleId="Normal">
+  <w:style w:type="paragraph" w:default="1" w:styleId="Normale">
     <w:name w:val="Normal"/>
     <w:qFormat/>
   </w:style>
-  <w:style w:type="character" w:default="1" w:styleId="DefaultParagraphFont">
+  <w:style w:type="character" w:default="1" w:styleId="Carpredefinitoparagrafo">
     <w:name w:val="Default Paragraph Font"/>
     <w:uiPriority w:val="1"/>
     <w:semiHidden/>
     <w:unhideWhenUsed/>
   </w:style>
-  <w:style w:type="table" w:default="1" w:styleId="TableNormal">
+  <w:style w:type="table" w:default="1" w:styleId="Tabellanormale">
     <w:name w:val="Normal Table"/>
     <w:uiPriority w:val="99"/>
     <w:semiHidden/>
@@ -6786,16 +6752,16 @@
       </w:tblCellMar>
     </w:tblPr>
   </w:style>
-  <w:style w:type="numbering" w:default="1" w:styleId="NoList">
+  <w:style w:type="numbering" w:default="1" w:styleId="Nessunelenco">
     <w:name w:val="No List"/>
     <w:uiPriority w:val="99"/>
     <w:semiHidden/>
     <w:unhideWhenUsed/>
   </w:style>
-  <w:style w:type="paragraph" w:styleId="Caption">
+  <w:style w:type="paragraph" w:styleId="Didascalia">
     <w:name w:val="caption"/>
-    <w:basedOn w:val="Normal"/>
-    <w:next w:val="Normal"/>
+    <w:basedOn w:val="Normale"/>
+    <w:next w:val="Normale"/>
     <w:uiPriority w:val="35"/>
     <w:unhideWhenUsed/>
     <w:qFormat/>
@@ -6811,10 +6777,10 @@
       <w:szCs w:val="18"/>
     </w:rPr>
   </w:style>
-  <w:style w:type="paragraph" w:styleId="Header">
+  <w:style w:type="paragraph" w:styleId="Intestazione">
     <w:name w:val="header"/>
-    <w:basedOn w:val="Normal"/>
-    <w:link w:val="HeaderChar"/>
+    <w:basedOn w:val="Normale"/>
+    <w:link w:val="IntestazioneCarattere"/>
     <w:uiPriority w:val="99"/>
     <w:unhideWhenUsed/>
     <w:rsid w:val="007E199C"/>
@@ -6825,17 +6791,17 @@
       </w:tabs>
     </w:pPr>
   </w:style>
-  <w:style w:type="character" w:customStyle="1" w:styleId="HeaderChar">
-    <w:name w:val="Header Char"/>
-    <w:basedOn w:val="DefaultParagraphFont"/>
-    <w:link w:val="Header"/>
+  <w:style w:type="character" w:customStyle="1" w:styleId="IntestazioneCarattere">
+    <w:name w:val="Intestazione Carattere"/>
+    <w:basedOn w:val="Carpredefinitoparagrafo"/>
+    <w:link w:val="Intestazione"/>
     <w:uiPriority w:val="99"/>
     <w:rsid w:val="007E199C"/>
   </w:style>
-  <w:style w:type="paragraph" w:styleId="Footer">
+  <w:style w:type="paragraph" w:styleId="Pidipagina">
     <w:name w:val="footer"/>
-    <w:basedOn w:val="Normal"/>
-    <w:link w:val="FooterChar"/>
+    <w:basedOn w:val="Normale"/>
+    <w:link w:val="PidipaginaCarattere"/>
     <w:uiPriority w:val="99"/>
     <w:unhideWhenUsed/>
     <w:rsid w:val="007E199C"/>
@@ -6846,16 +6812,16 @@
       </w:tabs>
     </w:pPr>
   </w:style>
-  <w:style w:type="character" w:customStyle="1" w:styleId="FooterChar">
-    <w:name w:val="Footer Char"/>
-    <w:basedOn w:val="DefaultParagraphFont"/>
-    <w:link w:val="Footer"/>
+  <w:style w:type="character" w:customStyle="1" w:styleId="PidipaginaCarattere">
+    <w:name w:val="Piè di pagina Carattere"/>
+    <w:basedOn w:val="Carpredefinitoparagrafo"/>
+    <w:link w:val="Pidipagina"/>
     <w:uiPriority w:val="99"/>
     <w:rsid w:val="007E199C"/>
   </w:style>
-  <w:style w:type="paragraph" w:styleId="ListParagraph">
+  <w:style w:type="paragraph" w:styleId="Paragrafoelenco">
     <w:name w:val="List Paragraph"/>
-    <w:basedOn w:val="Normal"/>
+    <w:basedOn w:val="Normale"/>
     <w:uiPriority w:val="34"/>
     <w:qFormat/>
     <w:rsid w:val="00151DE7"/>

</xml_diff>